<commit_message>
feat(doc): Annoting md publication
</commit_message>
<xml_diff>
--- a/doc_network/out.docx
+++ b/doc_network/out.docx
@@ -580,13 +580,7 @@
         <w:t xml:space="preserve"> </w:t>
       </w:r>
       <w:r>
-        <w:t xml:space="preserve">(Force</w:t>
-      </w:r>
-      <w:r>
-        <w:t xml:space="preserve"> </w:t>
-      </w:r>
-      <w:r>
-        <w:t xml:space="preserve">Atltas2)</w:t>
+        <w:t xml:space="preserve">(ForceAtlas2)</w:t>
       </w:r>
       <w:r>
         <w:t xml:space="preserve"> </w:t>
@@ -1163,6 +1157,12 @@
       </w:r>
       <w:r>
         <w:t xml:space="preserve">any</w:t>
+      </w:r>
+      <w:r>
+        <w:t xml:space="preserve"> </w:t>
+      </w:r>
+      <w:r>
+        <w:t xml:space="preserve">research</w:t>
       </w:r>
       <w:r>
         <w:t xml:space="preserve"> </w:t>
@@ -1344,7 +1344,7 @@
         <w:t xml:space="preserve">Keywords</w:t>
       </w:r>
       <w:r>
-        <w:t xml:space="preserve">: scanR, VOSviewer, graphology, scientific community, community detection, research portal, Elasticsearch, network analysis</w:t>
+        <w:t xml:space="preserve">: scanR, VOSviewer, graph, graph layout, graph exploration, graphology, scientific community, community detection, research portal, Elasticsearch, network, network science, network analysis, network vizualization, open source, ForceAtlas2, OpenAlex</w:t>
       </w:r>
     </w:p>
     <w:bookmarkStart w:id="24" w:name="motivation"/>
@@ -1361,7 +1361,7 @@
         <w:pStyle w:val="FirstParagraph"/>
       </w:pPr>
       <w:r>
-        <w:t xml:space="preserve">Analysing and mapping scientific communities provides an insight into the structure and evolution of academic disciplines. This involves providing an analytical and visual representation of the relationships between entities (e.g. researchers, research laboratories, research themes), with the aim, in particular, of understanding the networks and dynamics of scientific collaboration, and identifying collaborative groups and their influences. From the point of view of decision-makers, this type of tool is useful for strategic decision-making with a view to public policy and funding.</w:t>
+        <w:t xml:space="preserve">Analysing and mapping scientific communities provides an insight into the structure and evolution of academic disciplines. This involves providing an analytical and visual representation of the relationships between entities (e.g. researchers, research laboratories, research themes…), with the aim, in particular, of understanding the networks and dynamics of scientific collaborations, and identifying collaborative groups and their influences. From the point of view of decision-makers, this type of tool is useful for strategic choices with a view to public policy and funding.</w:t>
       </w:r>
     </w:p>
     <w:p>
@@ -1369,7 +1369,7 @@
         <w:pStyle w:val="BodyText"/>
       </w:pPr>
       <w:r>
-        <w:t xml:space="preserve">These maps are generally deduced from data in bibliographic databases (open or proprietary), based on co-publication or citation information. In the case of co-publications, two entities (authors, for example) will be linked if they have collaborated (co-published) on a piece of research. These links are then symmetrical. In the case of citation links, two authors will be linked if one cites the research work of another, in the list of references. This is a directed link, as one author may cite another without this being reciprocal. A lot of recent work uses this second approach, for example by trying to calculate composite indicators of novelty (or innovation) based on citation links.</w:t>
+        <w:t xml:space="preserve">These maps are generally computed from data in bibliographic databases (open or proprietary), based on co-publication or citation information. In the case of co-publications graph, two nodes (authors) will be linked if they have collaborated (co-published) on a piece of research. These links are then bi-directional. In the case of citations graph, two nodes (authors) will be linked if one cites the research work of another, in the list of references. This is a directed link, as one author may cite another without this being reciprocal. A lot of recent works use this second approach, for example by trying to calculate composite indicators of novelty (or innovation) based on citation links.</w:t>
       </w:r>
     </w:p>
     <w:p>
@@ -1377,7 +1377,7 @@
         <w:pStyle w:val="BodyText"/>
       </w:pPr>
       <w:r>
-        <w:t xml:space="preserve">The quality and completeness of the bibliographic metadata used are, of course, essential if we are to produce a relevant map. Today, the quality of open citation data still needs to be improved</w:t>
+        <w:t xml:space="preserve">The quality and completeness of the bibliographic metadata used are essential if we want to produce a relevant map. Today, the quality of open citation data still needs to be improved</w:t>
       </w:r>
       <w:r>
         <w:t xml:space="preserve"> </w:t>
@@ -1392,7 +1392,7 @@
         <w:t xml:space="preserve"> </w:t>
       </w:r>
       <w:r>
-        <w:t xml:space="preserve">On the other hand, it is possible to obtain quality metadata on publications (and therefore links to co-publications). For example, the French Open Science Monitor (BSO) has compiled a corpus of French publications with good coverage cf</w:t>
+        <w:t xml:space="preserve">On the other hand, it is possible to obtain quality metadata on publications (and therefore links to co-publications). For example, the French Open Science Monitor (BSO) has compiled a corpus of French publications with good coverage</w:t>
       </w:r>
       <w:r>
         <w:t xml:space="preserve"> </w:t>
@@ -1410,7 +1410,7 @@
         <w:t xml:space="preserve">(Jeangirard 2024)</w:t>
       </w:r>
       <w:r>
-        <w:t xml:space="preserve">. This is a corpus containing about 4 millions publications in all disciplines. These publications have been enriched with disambiguation persistent identifier (PID) on authors, affiliations and topics.</w:t>
+        <w:t xml:space="preserve">. This is a corpus containing about 4 millions publications in all disciplines. These publications have been enriched with disambiguated persistent identifier (PID) on authors, affiliations and topics.</w:t>
       </w:r>
     </w:p>
     <w:bookmarkStart w:id="22" w:name="previous-limits-of-the-scanr-application"/>
@@ -1427,7 +1427,7 @@
         <w:pStyle w:val="FirstParagraph"/>
       </w:pPr>
       <w:r>
-        <w:t xml:space="preserve">Launched in 2016, the scanR portal used to be a search engine. Its scope first focused on research entities (institutions, laboratories and private companies) and was extended in 2020 to cover fundings, publications, patents and authors. Two main use cases were covered. Firstly, the ability to generate a list of search results corresponding to a user query. A list of laboratories, authors, funding or publications could be generated. Secondly, for each institution (or laboratory), a unified view of all the data concerning it was grouped together on a dedicated page in scanR (administrative information, list of publications, list of funding, main partners, etc.).</w:t>
+        <w:t xml:space="preserve">Launched in 2016, the scanR portal used to be a search engine. Its scope first focused on research entities (institutions, laboratories and private companies) and was extended in 2020 to cover fundings, publications, patents and authors. Two main use cases were covered. Firstly, the ability to generate a list of search results corresponding to a user query. A list of laboratories, authors, funding or publications could be generated. Secondly, for each institution (or laboratory), a unified view of all its data was grouped together on a dedicated page in scanR (administrative information, list of publications, list of fundings, main partners, etc.).</w:t>
       </w:r>
     </w:p>
     <w:p>
@@ -1435,7 +1435,7 @@
         <w:pStyle w:val="BodyText"/>
       </w:pPr>
       <w:r>
-        <w:t xml:space="preserve">However, these functions only gave a flat view of the different dimensions, without providing any insights into the interactions between laboratories or authors. For a user interested in a research theme, for example, the list of the main contributors (those who have co-authored the most publications) does not give a clear idea of which research communities are at work and how they interact with each other. A network analysis tool to describe these interactions and attempt to detect research communities could therefore enable us to go further in creating tools to help explore fields of research and innovation.</w:t>
+        <w:t xml:space="preserve">However, these functions only gave a flat view of the different dimensions, without providing any insights into the interactions between institutions, laboratories or authors. For a user interested in a research theme, for example, the list of the main contributors (those who have co-authored the most publications) does not give a clear idea of which research communities are at work and how they interact between each others. A network analysis tool to describe these interactions and attempt to detect research communities could therefore enable us to go further to explore fields of research and innovation.</w:t>
       </w:r>
     </w:p>
     <w:bookmarkEnd w:id="22"/>
@@ -1453,7 +1453,7 @@
         <w:pStyle w:val="FirstParagraph"/>
       </w:pPr>
       <w:r>
-        <w:t xml:space="preserve">Network analysis tools for bibliographic studies are used to study the relationships between entities in a corpus. In general, the size of this corpus is limited because the calculations to determine the nodes, links and their positions for very large networks require too many resources, in addition to being very difficult to interpret. As a result, tools such as VOSviewer offer options for limiting the size of networks. The first option is to filter publications with too many authors. This is particularly true of publications in particle physics, which can list several thousand authors. As well as generating very large networks, this hyperauthorship can also be seen as reducing the relevance of the information conveyed by the co-authorship links. The second option offered by VOSviewer is to set thresholds to limit the number of nodes directly (minimum number of publications or minimum number of citations for a node). However, this approach of retaining only the largest nodes in the network can be an obstacle to scaling up to very large corpora of several million documents. Indeed, if we wish to concentrate on a few hundred nodes, the threshold will be very high and the resulting network risks being just a constellation of single nodes with no links between them, the other nodes with which they are linked being in fact made insignificant by the threshold set in terms of the number of publications (or citations) per node. In addition, the processing time for a very large corpus of publications can be very long, making such a tool unusable in a web application where the user expects rapid interaction with the application.</w:t>
+        <w:t xml:space="preserve">Network analysis tools for bibliographic studies are used to discover the relationships between entities in a corpus. In general, the size of this corpus is limited because the calculations to determine nodes, links and layout for very large networks require too many resources, in addition of being very difficult to interpret. As a result, tools such as VOSviewer offer options to limit the size of networks. The first option is to filter publications with too many authors. This is particularly true for publications in particle physics, which can list several thousand authors. As well as generating very large networks, this hyperauthorship can also be seen as reducing the relevance of the information conveyed by the co-authorship links. The second option offered by VOSviewer is to set thresholds to limit the number of nodes directly (minimum number of publications or minimum number of citations for a node). However, this approach of retaining only the largest nodes in the network can be an obstacle to scaling up to very large corpora of several million documents. Indeed, if we wish to concentrate on a few hundred nodes, the threshold will be very high and the resulting network risks being just a constellation of single nodes with no links between them, the other nodes with which they are linked being in fact made insignificant by the threshold set in terms of the number of publications (or citations) per node. In addition, the processing time for a very large corpus of publications can be very long, making such a tool unusable in a web application where the user expects rapid interaction with the application.</w:t>
       </w:r>
     </w:p>
     <w:bookmarkEnd w:id="23"/>
@@ -1489,7 +1489,7 @@
         <w:pStyle w:val="FirstParagraph"/>
       </w:pPr>
       <w:r>
-        <w:t xml:space="preserve">One of the added values of mapping with a network view is to show the interactions between entities, i.e. the links between the nodes in the graph. These links provide crucial information that can be used to structure communities. Here If the size of the network needs to be reduced (for reasons of computation, speed, legibility and interpretability), it is vital to preserve the links that carry the most information, i.e. the strongest interactions. With this reasoning, it seems logical to reduce the size of the network by only affecting the strongest links.</w:t>
+        <w:t xml:space="preserve">One of the added values of mapping with a network view is to show the interactions between entities, i.e. the links between the nodes in the graph. These links provide crucial information that can be used to structure communities. Here if the size of the network needs to be reduced (for reasons of computation, speed, legibility or interpretability), it is vital to preserve the links that carry the most information, i.e. the strongest interactions. With this reasoning, it seems logical to reduce the size of the network by only affecting the strongest links.</w:t>
       </w:r>
     </w:p>
     <w:p>
@@ -1523,7 +1523,7 @@
         <w:pStyle w:val="FirstParagraph"/>
       </w:pPr>
       <w:r>
-        <w:t xml:space="preserve">Each publication in the scanR corpus goes through a systematic enrichment pipeline, including author and affiliation disambiguation, full-text parsing, topic detection.</w:t>
+        <w:t xml:space="preserve">Each publication in the scanR corpus goes through a systematic enrichment pipeline, including author and affiliation disambiguation, full-text parsing and topic detection.</w:t>
       </w:r>
     </w:p>
     <w:p>
@@ -1604,7 +1604,7 @@
         <w:t xml:space="preserve"> </w:t>
       </w:r>
       <w:r>
-        <w:t xml:space="preserve">has been implemented to automatically link pblications to those PIDs</w:t>
+        <w:t xml:space="preserve">has been implemented to automatically link affiliations to those PIDs</w:t>
       </w:r>
       <w:r>
         <w:t xml:space="preserve"> </w:t>
@@ -1621,7 +1621,7 @@
         <w:pStyle w:val="BodyText"/>
       </w:pPr>
       <w:r>
-        <w:t xml:space="preserve">For topics, wikidata identifiers has been used using the entity-fishing module</w:t>
+        <w:t xml:space="preserve">For topics, wikidata identifiers have been linked using the entity-fishing module</w:t>
       </w:r>
       <w:r>
         <w:t xml:space="preserve"> </w:t>
@@ -1638,12 +1638,6 @@
         <w:t xml:space="preserve"> </w:t>
       </w:r>
       <w:r>
-        <w:t xml:space="preserve">cf</w:t>
-      </w:r>
-      <w:r>
-        <w:t xml:space="preserve"> </w:t>
-      </w:r>
-      <w:r>
         <w:t xml:space="preserve">(Foppiano and Romary 2020)</w:t>
       </w:r>
       <w:r>
@@ -1655,7 +1649,7 @@
         <w:pStyle w:val="BodyText"/>
       </w:pPr>
       <w:r>
-        <w:t xml:space="preserve">Other enrichments, like software detection are also present. These are based on software mentions detections using GROBID and Softcite at scale on the French corpus</w:t>
+        <w:t xml:space="preserve">Other enrichments, like software detection are also present. These are based on software mentions detections using GROBID and Softcite at scale on the French publications corpus</w:t>
       </w:r>
       <w:r>
         <w:t xml:space="preserve"> </w:t>
@@ -1683,6 +1677,14 @@
       </w:pPr>
       <w:r>
         <w:t xml:space="preserve">To identify the strongest links, it would be too costly to go through the entire corpus. We have pre-calculated the links at the level of each publication. So, if a publication is linked to 3 themes, T1, T2 and T3, a pre-calculated field, at publication level, contains all T1-T2, T1-T3 and T2-T3 pairs. This co_topics field represents the co-appearance links within the publication. We then use elasticsearch’s aggregation functionality to list the most present links, very efficiently. By default, we limit ourselves to the top 2000 links to ensure optimal performance.</w:t>
+      </w:r>
+    </w:p>
+    <w:p>
+      <w:pPr>
+        <w:pStyle w:val="BodyText"/>
+      </w:pPr>
+      <w:r>
+        <w:t xml:space="preserve">At the publication level, the pairs are calculated for authors, institutions, laboratories, software, fundings and countries too.</w:t>
       </w:r>
     </w:p>
     <w:p>
@@ -2677,27 +2679,36 @@
         <w:t xml:space="preserve"> </w:t>
       </w:r>
       <w:r>
-        <w:t xml:space="preserve">(Jacomy 2014)</w:t>
+        <w:t xml:space="preserve">(Jacomy et al. 2014)</w:t>
       </w:r>
       <w:r>
         <w:t xml:space="preserve">.</w:t>
       </w:r>
       <w:r>
+        <w:t xml:space="preserve"> </w:t>
+      </w:r>
+      <w:r>
+        <w:t xml:space="preserve">Thanks to Graphology, the settings of the ForceAtlas2 algorithm are automatically infered from our network order (number of nodes) as below:</w:t>
+      </w:r>
+    </w:p>
+    <w:p>
+      <w:pPr>
+        <w:pStyle w:val="SourceCode"/>
+      </w:pPr>
+      <w:r>
+        <w:rPr>
+          <w:rStyle w:val="VerbatimChar"/>
+        </w:rPr>
+        <w:t xml:space="preserve">barnesHutOptimize: order &gt; 2000,</w:t>
+      </w:r>
+      <w:r>
         <w:br/>
       </w:r>
       <w:r>
-        <w:t xml:space="preserve">Thanks to Graphology, the settings of the ForceAtlas2 algorithm are automatically infered from our network order (number of nodes) as below:</w:t>
-      </w:r>
-    </w:p>
-    <w:p>
-      <w:pPr>
-        <w:pStyle w:val="SourceCode"/>
-      </w:pPr>
-      <w:r>
         <w:rPr>
           <w:rStyle w:val="VerbatimChar"/>
         </w:rPr>
-        <w:t xml:space="preserve">barnesHutOptimize: order &gt; 2000,</w:t>
+        <w:t xml:space="preserve">strongGravityMode: true,</w:t>
       </w:r>
       <w:r>
         <w:br/>
@@ -2706,7 +2717,7 @@
         <w:rPr>
           <w:rStyle w:val="VerbatimChar"/>
         </w:rPr>
-        <w:t xml:space="preserve">strongGravityMode: true,</w:t>
+        <w:t xml:space="preserve">gravity: 0.05,</w:t>
       </w:r>
       <w:r>
         <w:br/>
@@ -2715,7 +2726,7 @@
         <w:rPr>
           <w:rStyle w:val="VerbatimChar"/>
         </w:rPr>
-        <w:t xml:space="preserve">gravity: 0.05,</w:t>
+        <w:t xml:space="preserve">scalingRatio: 10,</w:t>
       </w:r>
       <w:r>
         <w:br/>
@@ -2724,56 +2735,47 @@
         <w:rPr>
           <w:rStyle w:val="VerbatimChar"/>
         </w:rPr>
-        <w:t xml:space="preserve">scalingRatio: 10,</w:t>
-      </w:r>
-      <w:r>
-        <w:br/>
+        <w:t xml:space="preserve">slowDown: 1 + Math.log(order)</w:t>
+      </w:r>
+    </w:p>
+    <w:p>
+      <w:pPr>
+        <w:pStyle w:val="FirstParagraph"/>
+      </w:pPr>
+      <w:r>
+        <w:t xml:space="preserve">In graph theory, a community corresponds to a set of nodes in a graph that are strongly interconnected with each other, while being less connected with nodes outside this community. Communities can be identified in order to understand the underlying structure and patterns of the graph, as well as to analyze the relationships and interactions between the entities that make it up. To identify and visualize communities within the network, we apply the Louvain algorithm using Graphology. This algorithm works by optimizing a modularity measure that evaluates the strength of communities in a graph</w:t>
+      </w:r>
+      <w:r>
+        <w:t xml:space="preserve"> </w:t>
+      </w:r>
+      <w:r>
+        <w:t xml:space="preserve">(Blondel et al. 2008)</w:t>
+      </w:r>
+      <w:r>
+        <w:t xml:space="preserve">. More precisely, Louvain seeks to maximize modularity by progressively moving the nodes of a graph into different communities, in an iterative fashion. At each stage, he merges neighboring communities if this leads to an improvement in the overall modularity of the graph. This iterative process continues until no further moves can increase modularity.</w:t>
+      </w:r>
+    </w:p>
+    <w:p>
+      <w:pPr>
+        <w:pStyle w:val="BodyText"/>
+      </w:pPr>
+      <w:r>
+        <w:t xml:space="preserve">The</w:t>
+      </w:r>
+      <w:r>
+        <w:t xml:space="preserve"> </w:t>
       </w:r>
       <w:r>
         <w:rPr>
           <w:rStyle w:val="VerbatimChar"/>
         </w:rPr>
-        <w:t xml:space="preserve">slowDown: 1 + Math.log(order)</w:t>
-      </w:r>
-    </w:p>
-    <w:p>
-      <w:pPr>
-        <w:pStyle w:val="FirstParagraph"/>
-      </w:pPr>
-      <w:r>
-        <w:t xml:space="preserve">In graph theory, a community corresponds to a set of nodes in a graph that are strongly interconnected with each other, while being less connected with nodes outside this community. Communities can be identified in order to understand the underlying structure and patterns of the graph, as well as to analyze the relationships and interactions between the entities that make it up. To identify and visualize communities within the network, we apply the Louvain algorithm using Graphology. This algorithm works by optimizing a modularity measure that evaluates the strength of communities in a graph</w:t>
-      </w:r>
-      <w:r>
-        <w:t xml:space="preserve"> </w:t>
-      </w:r>
-      <w:r>
-        <w:t xml:space="preserve">(Blondel et al. 2008)</w:t>
-      </w:r>
-      <w:r>
-        <w:t xml:space="preserve">. More precisely, Louvain seeks to maximize modularity by progressively moving the nodes of a graph into different communities, in an iterative fashion. At each stage, he merges neighboring communities if this leads to an improvement in the overall modularity of the graph. This iterative process continues until no further moves can increase modularity.</w:t>
-      </w:r>
-    </w:p>
-    <w:p>
-      <w:pPr>
-        <w:pStyle w:val="BodyText"/>
-      </w:pPr>
-      <w:r>
-        <w:t xml:space="preserve">The</w:t>
-      </w:r>
-      <w:r>
-        <w:t xml:space="preserve"> </w:t>
-      </w:r>
-      <w:r>
-        <w:rPr>
-          <w:rStyle w:val="VerbatimChar"/>
-        </w:rPr>
         <w:t xml:space="preserve">graphology-communities-louvain</w:t>
       </w:r>
       <w:r>
         <w:t xml:space="preserve"> </w:t>
       </w:r>
       <w:r>
-        <w:t xml:space="preserve">node module is being used. This way, each step (like spatizalization, community-detection) are implemented modularly. A benchmark, in our use case, of the Louvain and the Leiden algorithms would be desirable. The graphology library started a while ago working on an implementation of the leiden algorithm (see</w:t>
+        <w:t xml:space="preserve">node module is being used. This way, each step (like spatialization, community-detection) are implemented modularly. A benchmark, in our use case, of the Louvain and the Leiden algorithms would be desirable. The graphology library started a while ago working on an implementation of the Leiden algorithm (see</w:t>
       </w:r>
       <w:r>
         <w:t xml:space="preserve"> </w:t>
@@ -2850,7 +2852,7 @@
         </w:r>
       </w:hyperlink>
       <w:r>
-        <w:t xml:space="preserve">. This template includes essential attributes for nodes and edges, such as the node ID, name, position, and additional metadata. To ensure compatibility, we transform our Graphology object into a JSON file that adheres to VOSviewer’s required format.</w:t>
+        <w:t xml:space="preserve">. This template includes essential attributes for nodes and edges, such as the node ID, label, position (x and y), and additional metadata. To ensure compatibility, we transform our Graphology object into a JSON file that complies to VOSviewer’s required format.</w:t>
       </w:r>
     </w:p>
     <w:p>
@@ -2924,7 +2926,7 @@
         <w:t xml:space="preserve">Visualization of a network with VOSviewer.</w:t>
       </w:r>
       <w:r>
-        <w:br/>
+        <w:t xml:space="preserve"> </w:t>
       </w:r>
       <w:r>
         <w:rPr>
@@ -2933,25 +2935,34 @@
         <w:t xml:space="preserve">(a) Using ForceAltlas2 spatialization with infered settings</w:t>
       </w:r>
       <w:r>
-        <w:br/>
-      </w:r>
-      <w:r>
         <w:rPr>
           <w:i/>
         </w:rPr>
+        <w:t xml:space="preserve"> </w:t>
+      </w:r>
+      <w:r>
+        <w:rPr>
+          <w:i/>
+        </w:rPr>
         <w:t xml:space="preserve">(b) Using VOSviewer spatialization (attraction=2, repulsion=1)</w:t>
       </w:r>
       <w:r>
-        <w:br/>
-      </w:r>
-      <w:r>
         <w:rPr>
           <w:i/>
         </w:rPr>
+        <w:t xml:space="preserve"> </w:t>
+      </w:r>
+      <w:r>
+        <w:rPr>
+          <w:i/>
+        </w:rPr>
         <w:t xml:space="preserve">(c) Using VOSviewer spatialization (attraction=3, repulsion=1)</w:t>
       </w:r>
       <w:r>
-        <w:br/>
+        <w:rPr>
+          <w:i/>
+        </w:rPr>
+        <w:t xml:space="preserve"> </w:t>
       </w:r>
       <w:r>
         <w:rPr>
@@ -3086,7 +3097,7 @@
         <w:rPr>
           <w:rStyle w:val="VerbatimChar"/>
         </w:rPr>
-        <w:t xml:space="preserve">"list1 = [Soil (8), Carbon Sequestration (5), Soil Organic Matter (5), Carbon (5),  </w:t>
+        <w:t xml:space="preserve">"list1 = [Soil (8), Carbon Sequestration (5), Soil Organic Matter (5), Carbon (5),</w:t>
       </w:r>
       <w:r>
         <w:br/>
@@ -3095,7 +3106,7 @@
         <w:rPr>
           <w:rStyle w:val="VerbatimChar"/>
         </w:rPr>
-        <w:t xml:space="preserve">Ecosystem Services (5), Priming Effect (4), Sequestration (4), Amazonian (3), Andosol (3)],  </w:t>
+        <w:t xml:space="preserve">Ecosystem Services (5), Priming Effect (4), Sequestration (4), Amazonian (3), Andosol (3)],</w:t>
       </w:r>
       <w:r>
         <w:br/>
@@ -3104,7 +3115,7 @@
         <w:rPr>
           <w:rStyle w:val="VerbatimChar"/>
         </w:rPr>
-        <w:t xml:space="preserve">list2 = [Soil Organic Carbon (11), Carbon (10), Climate Change (7), Soil (7),  </w:t>
+        <w:t xml:space="preserve">list2 = [Soil Organic Carbon (11), Carbon (10), Climate Change (7), Soil (7),</w:t>
       </w:r>
       <w:r>
         <w:br/>
@@ -3113,7 +3124,7 @@
         <w:rPr>
           <w:rStyle w:val="VerbatimChar"/>
         </w:rPr>
-        <w:t xml:space="preserve">Carbon Sequestration (6), Carbon Cycle (5), Soil Carbon (4)],  </w:t>
+        <w:t xml:space="preserve">Carbon Sequestration (6), Carbon Cycle (5), Soil Carbon (4)],</w:t>
       </w:r>
       <w:r>
         <w:br/>
@@ -3122,7 +3133,7 @@
         <w:rPr>
           <w:rStyle w:val="VerbatimChar"/>
         </w:rPr>
-        <w:t xml:space="preserve">list3 = [Acl (7), Carbon (3), Carbon Sequestration (3), South Pacific Ocean (3),  </w:t>
+        <w:t xml:space="preserve">list3 = [Acl (7), Carbon (3), Carbon Sequestration (3), South Pacific Ocean (3),</w:t>
       </w:r>
       <w:r>
         <w:br/>
@@ -3298,7 +3309,7 @@
         <w:t xml:space="preserve"> </w:t>
       </w:r>
       <w:r>
-        <w:t xml:space="preserve">We use citations data from OpenAlex, which is as of today one of the best open source datasource. However, citations metadata from OpenAlex remains incomplete and must therefore be interpreted with caution</w:t>
+        <w:t xml:space="preserve">We use citations data from OpenAlex [https://openalex.org/], which is as of today one of the best open source bibliometric datasource. However, citations metadata from OpenAlex remains incomplete and must therefore be interpreted with caution</w:t>
       </w:r>
       <w:r>
         <w:t xml:space="preserve"> </w:t>
@@ -3325,7 +3336,7 @@
         <w:pStyle w:val="FirstParagraph"/>
       </w:pPr>
       <w:r>
-        <w:t xml:space="preserve">scanR offers this mapping tool for the entire indexed corpus, but it is also possible to adapt the tool to a restricted perimeter, at the user’s discretion. For example, an institution or laboratory can define its own corpus (based on a list of publications) and a mapping tool dedicated to this perimeter is automatically created. Technically, elasticsearch queries are the same, with just an additional filter to query only the publications within the perimeter. The tool can be embedded in any website using an iframe. It’s the same principle as the local Open Science Monitor: any French institution can benefit from the whole infrastructure already inplace and get a custom tool based on the same data, treatments and technologic stack as the national tool. This approach eliminates the need for automatic alignment of affiliations, which remains a highly complex task. Automation is possible to a certain extent</w:t>
+        <w:t xml:space="preserve">scanR offers this mapping tool for the entire indexed corpus, but it is also possible to adapt the tool to a restricted perimeter, at the user’s discretion. For example, an institution or laboratory can define its own corpus (based on a list of publications) and a mapping tool dedicated to this perimeter is automatically created. Technically, Elasticsearch queries are the same, with just an additional filter to query only the publications within the perimeter. The dedicated graph can be embedded in any website using an iframe. It’s the same principle as the local Open Science Monitor: any French institution can benefit from the whole infrastructure already inplace and get a custom tool based on the same data, treatments and technologic stack as the national tool. This approach eliminates the need for automatic alignment of affiliations, which remains a highly complex task. Automation is possible to a certain extent</w:t>
       </w:r>
       <w:r>
         <w:t xml:space="preserve"> </w:t>
@@ -3375,6 +3386,12 @@
           <w:t xml:space="preserve">https://github.com/dataesr/scanr-ui</w:t>
         </w:r>
       </w:hyperlink>
+      <w:r>
+        <w:t xml:space="preserve"> </w:t>
+      </w:r>
+      <w:r>
+        <w:t xml:space="preserve">under MIT license.</w:t>
+      </w:r>
     </w:p>
     <w:bookmarkEnd w:id="45"/>
     <w:bookmarkStart w:id="66" w:name="references"/>
@@ -3544,7 +3561,7 @@
         <w:pStyle w:val="Bibliography"/>
       </w:pPr>
       <w:r>
-        <w:t xml:space="preserve">Jacomy, Tommaso AND Heymann, Mathieu AND Venturini. 2014. “ForceAtlas2, a Continuous Graph Layout Algorithm for Handy Network Visualization Designed for the Gephi Software.”</w:t>
+        <w:t xml:space="preserve">Jacomy, Mathieu, Tommaso Venturini, Sebastien Heymann, and Mathieu Bastian. 2014. “ForceAtlas2, a Continuous Graph Layout Algorithm for Handy Network Visualization Designed for the Gephi Software.”</w:t>
       </w:r>
       <w:r>
         <w:t xml:space="preserve"> </w:t>

</xml_diff>